<commit_message>
Change description: Modified 2.1.0 Release notes and integration document. Changed contact person for Bazaar voice API keys. User Story/Defect ID: NA. Reviewer: NA Comments: NA
</commit_message>
<xml_diff>
--- a/Docs/DigitalCare_R2_2.1.0_Integration_Android.docx
+++ b/Docs/DigitalCare_R2_2.1.0_Integration_Android.docx
@@ -3034,6 +3034,39 @@
     <w:p>
       <w:pPr>
         <w:pStyle w:val="NormalWeb"/>
+        <w:numPr>
+          <w:ilvl w:val="0"/>
+          <w:numId w:val="22"/>
+        </w:numPr>
+        <w:shd w:val="clear" w:color="auto" w:fill="FFFFFF"/>
+        <w:spacing w:before="0" w:beforeAutospacing="0" w:after="0" w:afterAutospacing="0" w:line="300" w:lineRule="atLeast"/>
+        <w:ind w:right="450"/>
+        <w:rPr>
+          <w:rFonts w:ascii="Arial" w:hAnsi="Arial" w:cs="Arial"/>
+          <w:color w:val="333333"/>
+          <w:sz w:val="24"/>
+          <w:szCs w:val="24"/>
+          <w:highlight w:val="yellow"/>
+          <w:shd w:val="clear" w:color="auto" w:fill="F5F5F5"/>
+        </w:rPr>
+      </w:pPr>
+      <w:proofErr w:type="spellStart"/>
+      <w:r>
+        <w:rPr>
+          <w:rFonts w:ascii="Arial" w:hAnsi="Arial" w:cs="Arial"/>
+          <w:color w:val="333333"/>
+          <w:sz w:val="24"/>
+          <w:szCs w:val="24"/>
+          <w:highlight w:val="yellow"/>
+          <w:shd w:val="clear" w:color="auto" w:fill="F5F5F5"/>
+        </w:rPr>
+        <w:t>bvsdk.aar</w:t>
+      </w:r>
+      <w:proofErr w:type="spellEnd"/>
+    </w:p>
+    <w:p>
+      <w:pPr>
+        <w:pStyle w:val="NormalWeb"/>
         <w:shd w:val="clear" w:color="auto" w:fill="FFFFFF"/>
         <w:spacing w:before="0" w:beforeAutospacing="0" w:after="0" w:afterAutospacing="0" w:line="300" w:lineRule="atLeast"/>
         <w:ind w:left="720" w:right="450"/>
@@ -3253,15 +3286,15 @@
           <w:rFonts w:cs="Arial"/>
         </w:rPr>
       </w:pPr>
-      <w:bookmarkStart w:id="21" w:name="_Toc297311300"/>
-      <w:bookmarkStart w:id="22" w:name="_Toc431479240"/>
+      <w:bookmarkStart w:id="21" w:name="_Toc431479240"/>
+      <w:bookmarkStart w:id="22" w:name="_Toc297311300"/>
       <w:r>
         <w:rPr>
           <w:rFonts w:cs="Arial"/>
         </w:rPr>
         <w:t>Library versioning</w:t>
       </w:r>
-      <w:bookmarkEnd w:id="22"/>
+      <w:bookmarkEnd w:id="21"/>
     </w:p>
     <w:p>
       <w:pPr>
@@ -3385,7 +3418,7 @@
         </w:rPr>
       </w:pPr>
       <w:bookmarkStart w:id="23" w:name="_Toc431479241"/>
-      <w:bookmarkEnd w:id="21"/>
+      <w:bookmarkEnd w:id="22"/>
       <w:r>
         <w:rPr>
           <w:rFonts w:cs="Arial"/>
@@ -3662,6 +3695,66 @@
           <w:lang w:val="en-GB"/>
         </w:rPr>
         <w:t>name:'digitalCare-v2.1.0', ext:aar)</w:t>
+      </w:r>
+    </w:p>
+    <w:p>
+      <w:pPr>
+        <w:pStyle w:val="BodyText"/>
+        <w:rPr>
+          <w:rFonts w:cs="Arial"/>
+          <w:lang w:val="en-GB"/>
+        </w:rPr>
+      </w:pPr>
+      <w:r>
+        <w:rPr>
+          <w:rFonts w:cs="Arial"/>
+          <w:lang w:val="en-GB"/>
+        </w:rPr>
+        <w:t xml:space="preserve">    </w:t>
+      </w:r>
+      <w:bookmarkStart w:id="24" w:name="_GoBack"/>
+      <w:bookmarkEnd w:id="24"/>
+      <w:proofErr w:type="gramStart"/>
+      <w:r>
+        <w:rPr>
+          <w:rFonts w:cs="Arial"/>
+          <w:highlight w:val="yellow"/>
+          <w:lang w:val="en-GB"/>
+        </w:rPr>
+        <w:t>compile(</w:t>
+      </w:r>
+      <w:proofErr w:type="gramEnd"/>
+      <w:r>
+        <w:rPr>
+          <w:rFonts w:cs="Arial"/>
+          <w:highlight w:val="yellow"/>
+          <w:lang w:val="en-GB"/>
+        </w:rPr>
+        <w:t>name:’</w:t>
+      </w:r>
+      <w:r>
+        <w:rPr>
+          <w:highlight w:val="yellow"/>
+        </w:rPr>
+        <w:t xml:space="preserve"> </w:t>
+      </w:r>
+      <w:proofErr w:type="spellStart"/>
+      <w:r>
+        <w:rPr>
+          <w:rFonts w:cs="Arial"/>
+          <w:highlight w:val="yellow"/>
+          <w:lang w:val="en-GB"/>
+        </w:rPr>
+        <w:t>bvsdk</w:t>
+      </w:r>
+      <w:proofErr w:type="spellEnd"/>
+      <w:r>
+        <w:rPr>
+          <w:rFonts w:cs="Arial"/>
+          <w:highlight w:val="yellow"/>
+          <w:lang w:val="en-GB"/>
+        </w:rPr>
+        <w:t>’,ext:aar)</w:t>
       </w:r>
     </w:p>
     <w:p>
@@ -3873,14 +3966,14 @@
           <w:rFonts w:cs="Arial"/>
         </w:rPr>
       </w:pPr>
-      <w:bookmarkStart w:id="24" w:name="_Toc431479242"/>
+      <w:bookmarkStart w:id="25" w:name="_Toc431479242"/>
       <w:r>
         <w:rPr>
           <w:rFonts w:cs="Arial"/>
         </w:rPr>
         <w:t>Prerequisites</w:t>
       </w:r>
-      <w:bookmarkEnd w:id="24"/>
+      <w:bookmarkEnd w:id="25"/>
     </w:p>
     <w:p>
       <w:pPr>
@@ -4303,8 +4396,8 @@
           <w:rFonts w:cs="Arial"/>
         </w:rPr>
       </w:pPr>
-      <w:bookmarkStart w:id="25" w:name="_Toc297311301"/>
       <w:bookmarkStart w:id="26" w:name="_Toc431479243"/>
+      <w:bookmarkStart w:id="27" w:name="_Toc297311301"/>
       <w:r>
         <w:rPr>
           <w:rFonts w:cs="Arial"/>
@@ -4345,7 +4438,15 @@
           <w:rFonts w:cs="Arial"/>
           <w:szCs w:val="24"/>
         </w:rPr>
-        <w:t>“DigitalCareConfigManager” is singleton class used for communication between application and library. It exposes few public setter APIs. The application has to set few below parameters dynamically before the library is invoked. Please refer sample application.</w:t>
+        <w:t xml:space="preserve">“DigitalCareConfigManager” is singleton class used for communication between application and library. It exposes few public setter APIs. The application has to set few </w:t>
+      </w:r>
+      <w:r>
+        <w:rPr>
+          <w:rFonts w:cs="Arial"/>
+          <w:szCs w:val="24"/>
+        </w:rPr>
+        <w:lastRenderedPageBreak/>
+        <w:t>below parameters dynamically before the library is invoked. Please refer sample application.</w:t>
       </w:r>
     </w:p>
     <w:p>
@@ -4369,14 +4470,11 @@
           <w:szCs w:val="24"/>
         </w:rPr>
       </w:pPr>
-      <w:bookmarkStart w:id="27" w:name="_GoBack"/>
-      <w:bookmarkEnd w:id="27"/>
-      <w:r>
-        <w:rPr>
-          <w:rFonts w:cs="Arial"/>
-          <w:szCs w:val="24"/>
-        </w:rPr>
-        <w:lastRenderedPageBreak/>
+      <w:r>
+        <w:rPr>
+          <w:rFonts w:cs="Arial"/>
+          <w:szCs w:val="24"/>
+        </w:rPr>
         <w:t>Import DigitalCareConfigManager from “</w:t>
       </w:r>
       <w:proofErr w:type="spellStart"/>
@@ -5622,6 +5720,7 @@
           <w:rFonts w:cs="Arial"/>
           <w:sz w:val="20"/>
         </w:rPr>
+        <w:lastRenderedPageBreak/>
         <w:t xml:space="preserve">  </w:t>
       </w:r>
       <w:proofErr w:type="gramStart"/>
@@ -5671,7 +5770,6 @@
           <w:rFonts w:cs="Arial"/>
           <w:sz w:val="20"/>
         </w:rPr>
-        <w:lastRenderedPageBreak/>
         <w:t>&lt;</w:t>
       </w:r>
       <w:r>
@@ -9556,9 +9654,9 @@
           <w:rFonts w:cs="Arial"/>
         </w:rPr>
       </w:pPr>
-      <w:bookmarkStart w:id="34" w:name="_Toc297311305"/>
-      <w:bookmarkStart w:id="35" w:name="_Toc431479249"/>
-      <w:bookmarkEnd w:id="25"/>
+      <w:bookmarkStart w:id="34" w:name="_Toc431479249"/>
+      <w:bookmarkStart w:id="35" w:name="_Toc297311305"/>
+      <w:bookmarkEnd w:id="27"/>
       <w:r>
         <w:rPr>
           <w:rFonts w:cs="Arial"/>
@@ -9581,7 +9679,7 @@
         </w:rPr>
         <w:t>fragments:</w:t>
       </w:r>
-      <w:bookmarkEnd w:id="35"/>
+      <w:bookmarkEnd w:id="34"/>
     </w:p>
     <w:p>
       <w:pPr>
@@ -10331,7 +10429,7 @@
         </w:rPr>
         <w:t>Please refer sample application for more details.</w:t>
       </w:r>
-      <w:bookmarkEnd w:id="34"/>
+      <w:bookmarkEnd w:id="35"/>
     </w:p>
     <w:sectPr>
       <w:headerReference w:type="default" r:id="rId19"/>
@@ -10445,7 +10543,7 @@
         <w:noProof/>
         <w:sz w:val="20"/>
       </w:rPr>
-      <w:t>5</w:t>
+      <w:t>4</w:t>
     </w:r>
     <w:r>
       <w:rPr>
@@ -16053,7 +16151,7 @@
 </file>
 
 <file path=customXml/itemProps1.xml><?xml version="1.0" encoding="utf-8"?>
-<ds:datastoreItem xmlns:ds="http://schemas.openxmlformats.org/officeDocument/2006/customXml" ds:itemID="{143E9C76-7E51-4F2C-AEAB-8649D16FBF6F}">
+<ds:datastoreItem xmlns:ds="http://schemas.openxmlformats.org/officeDocument/2006/customXml" ds:itemID="{63E4686F-14F0-457B-92F1-D7E0CDC6FD55}">
   <ds:schemaRefs>
     <ds:schemaRef ds:uri="http://schemas.openxmlformats.org/officeDocument/2006/bibliography"/>
   </ds:schemaRefs>

</xml_diff>

<commit_message>
Change description: Uploading updated document. User Story/Defect ID: US5086. Reviewer: NA Comments: NA
</commit_message>
<xml_diff>
--- a/Docs/DigitalCare_R2_2.1.0_Integration_Android.docx
+++ b/Docs/DigitalCare_R2_2.1.0_Integration_Android.docx
@@ -3712,8 +3712,6 @@
         </w:rPr>
         <w:t xml:space="preserve">    </w:t>
       </w:r>
-      <w:bookmarkStart w:id="24" w:name="_GoBack"/>
-      <w:bookmarkEnd w:id="24"/>
       <w:proofErr w:type="gramStart"/>
       <w:r>
         <w:rPr>
@@ -3966,14 +3964,14 @@
           <w:rFonts w:cs="Arial"/>
         </w:rPr>
       </w:pPr>
-      <w:bookmarkStart w:id="25" w:name="_Toc431479242"/>
+      <w:bookmarkStart w:id="24" w:name="_Toc431479242"/>
       <w:r>
         <w:rPr>
           <w:rFonts w:cs="Arial"/>
         </w:rPr>
         <w:t>Prerequisites</w:t>
       </w:r>
-      <w:bookmarkEnd w:id="25"/>
+      <w:bookmarkEnd w:id="24"/>
     </w:p>
     <w:p>
       <w:pPr>
@@ -4396,15 +4394,15 @@
           <w:rFonts w:cs="Arial"/>
         </w:rPr>
       </w:pPr>
-      <w:bookmarkStart w:id="26" w:name="_Toc431479243"/>
-      <w:bookmarkStart w:id="27" w:name="_Toc297311301"/>
+      <w:bookmarkStart w:id="25" w:name="_Toc431479243"/>
+      <w:bookmarkStart w:id="26" w:name="_Toc297311301"/>
       <w:r>
         <w:rPr>
           <w:rFonts w:cs="Arial"/>
         </w:rPr>
         <w:t>INITIALIZATION</w:t>
       </w:r>
-      <w:bookmarkEnd w:id="26"/>
+      <w:bookmarkEnd w:id="25"/>
     </w:p>
     <w:p>
       <w:pPr>
@@ -4947,18 +4945,19 @@
         <w:ind w:left="795"/>
         <w:rPr>
           <w:rFonts w:cs="Arial"/>
+          <w:szCs w:val="24"/>
+        </w:rPr>
+      </w:pPr>
+      <w:r>
+        <w:rPr>
+          <w:rFonts w:cs="Arial"/>
           <w:b/>
           <w:szCs w:val="24"/>
         </w:rPr>
-      </w:pPr>
-      <w:r>
-        <w:rPr>
-          <w:rFonts w:cs="Arial"/>
-          <w:b/>
-          <w:szCs w:val="24"/>
-        </w:rPr>
         <w:t>Note: Until app enables tagging, consumer care component will not tag user actions.</w:t>
       </w:r>
+      <w:bookmarkStart w:id="27" w:name="_GoBack"/>
+      <w:bookmarkEnd w:id="27"/>
     </w:p>
     <w:p>
       <w:pPr>
@@ -4971,134 +4970,216 @@
         <w:rPr>
           <w:rFonts w:cs="Arial"/>
           <w:szCs w:val="24"/>
-          <w:highlight w:val="yellow"/>
-        </w:rPr>
-      </w:pPr>
-      <w:r>
-        <w:rPr>
-          <w:rFonts w:cs="Arial"/>
-          <w:szCs w:val="24"/>
-          <w:highlight w:val="yellow"/>
-        </w:rPr>
-        <w:t xml:space="preserve">Please call </w:t>
+        </w:rPr>
+      </w:pPr>
+      <w:r>
+        <w:rPr>
+          <w:rFonts w:cs="Arial"/>
+          <w:szCs w:val="24"/>
+        </w:rPr>
+        <w:t>invokeDigitalCareAsActivity(</w:t>
+      </w:r>
+      <w:r>
+        <w:rPr>
+          <w:rFonts w:cs="Arial"/>
+          <w:szCs w:val="24"/>
+        </w:rPr>
+        <w:t>int</w:t>
+      </w:r>
+      <w:r>
+        <w:rPr>
+          <w:rFonts w:cs="Arial"/>
+          <w:szCs w:val="24"/>
+        </w:rPr>
+        <w:t xml:space="preserve"> </w:t>
       </w:r>
       <w:proofErr w:type="spellStart"/>
-      <w:proofErr w:type="gramStart"/>
-      <w:r>
-        <w:rPr>
-          <w:rFonts w:cs="Arial"/>
-          <w:szCs w:val="24"/>
-          <w:highlight w:val="yellow"/>
-        </w:rPr>
-        <w:t>setBazaarVoiceAPIKeys</w:t>
+      <w:r>
+        <w:rPr>
+          <w:rFonts w:cs="Arial"/>
+          <w:szCs w:val="24"/>
+        </w:rPr>
+        <w:t>startAnimResId</w:t>
       </w:r>
       <w:proofErr w:type="spellEnd"/>
       <w:r>
         <w:rPr>
           <w:rFonts w:cs="Arial"/>
           <w:szCs w:val="24"/>
-          <w:highlight w:val="yellow"/>
-        </w:rPr>
-        <w:t>(</w:t>
+        </w:rPr>
+        <w:t xml:space="preserve">, </w:t>
+      </w:r>
+      <w:r>
+        <w:rPr>
+          <w:rFonts w:cs="Arial"/>
+          <w:szCs w:val="24"/>
+        </w:rPr>
+        <w:t>int</w:t>
+      </w:r>
+      <w:r>
+        <w:rPr>
+          <w:rFonts w:cs="Arial"/>
+          <w:szCs w:val="24"/>
+        </w:rPr>
+        <w:t xml:space="preserve"> </w:t>
       </w:r>
       <w:proofErr w:type="spellStart"/>
-      <w:proofErr w:type="gramEnd"/>
-      <w:r>
-        <w:rPr>
-          <w:rFonts w:cs="Arial"/>
-          <w:szCs w:val="24"/>
-          <w:highlight w:val="yellow"/>
-        </w:rPr>
-        <w:t>HashMap</w:t>
+      <w:r>
+        <w:rPr>
+          <w:rFonts w:cs="Arial"/>
+          <w:szCs w:val="24"/>
+        </w:rPr>
+        <w:t>endAnimResId</w:t>
       </w:r>
       <w:proofErr w:type="spellEnd"/>
       <w:r>
         <w:rPr>
           <w:rFonts w:cs="Arial"/>
           <w:szCs w:val="24"/>
-          <w:highlight w:val="yellow"/>
-        </w:rPr>
-        <w:t>&lt;</w:t>
+        </w:rPr>
+        <w:t xml:space="preserve">, </w:t>
       </w:r>
       <w:proofErr w:type="spellStart"/>
       <w:r>
         <w:rPr>
           <w:rFonts w:cs="Arial"/>
           <w:szCs w:val="24"/>
-          <w:highlight w:val="yellow"/>
-        </w:rPr>
-        <w:t>String,String</w:t>
+        </w:rPr>
+        <w:t>ActivityOrientation</w:t>
       </w:r>
       <w:proofErr w:type="spellEnd"/>
       <w:r>
         <w:rPr>
           <w:rFonts w:cs="Arial"/>
           <w:szCs w:val="24"/>
-          <w:highlight w:val="yellow"/>
-        </w:rPr>
-        <w:t xml:space="preserve">&gt; </w:t>
-      </w:r>
-      <w:proofErr w:type="spellStart"/>
-      <w:r>
-        <w:rPr>
-          <w:rFonts w:cs="Arial"/>
-          <w:szCs w:val="24"/>
-          <w:highlight w:val="yellow"/>
-        </w:rPr>
-        <w:t>apiKeysMap</w:t>
-      </w:r>
-      <w:proofErr w:type="spellEnd"/>
-      <w:r>
-        <w:rPr>
-          <w:rFonts w:cs="Arial"/>
-          <w:szCs w:val="24"/>
-          <w:highlight w:val="yellow"/>
-        </w:rPr>
-        <w:t>).</w:t>
+        </w:rPr>
+        <w:t xml:space="preserve"> orientation)</w:t>
       </w:r>
     </w:p>
     <w:p>
       <w:pPr>
         <w:pStyle w:val="ListParagraph"/>
         <w:spacing w:before="100" w:beforeAutospacing="1" w:after="100" w:afterAutospacing="1"/>
-        <w:ind w:left="795"/>
-        <w:rPr>
-          <w:rFonts w:cs="Arial"/>
-          <w:szCs w:val="24"/>
-        </w:rPr>
-      </w:pPr>
-      <w:r>
-        <w:rPr>
-          <w:rFonts w:cs="Arial"/>
-          <w:szCs w:val="24"/>
-          <w:highlight w:val="yellow"/>
-        </w:rPr>
-        <w:t xml:space="preserve">API keys we need to get from </w:t>
-      </w:r>
+        <w:rPr>
+          <w:rFonts w:cs="Arial"/>
+          <w:szCs w:val="24"/>
+        </w:rPr>
+      </w:pPr>
       <w:proofErr w:type="spellStart"/>
       <w:r>
         <w:rPr>
           <w:rFonts w:cs="Arial"/>
           <w:szCs w:val="24"/>
-          <w:highlight w:val="yellow"/>
-        </w:rPr>
-        <w:t>BazaarVoice</w:t>
+        </w:rPr>
+        <w:t>ActivityOrientation</w:t>
       </w:r>
       <w:proofErr w:type="spellEnd"/>
       <w:r>
         <w:rPr>
           <w:rFonts w:cs="Arial"/>
           <w:szCs w:val="24"/>
-          <w:highlight w:val="yellow"/>
-        </w:rPr>
-        <w:t xml:space="preserve"> to use product review feature.</w:t>
+        </w:rPr>
+        <w:t xml:space="preserve"> is an </w:t>
+      </w:r>
+      <w:proofErr w:type="spellStart"/>
+      <w:r>
+        <w:rPr>
+          <w:rFonts w:cs="Arial"/>
+          <w:szCs w:val="24"/>
+        </w:rPr>
+        <w:t>enum</w:t>
+      </w:r>
+      <w:proofErr w:type="spellEnd"/>
+      <w:r>
+        <w:rPr>
+          <w:rFonts w:cs="Arial"/>
+          <w:szCs w:val="24"/>
+        </w:rPr>
+        <w:t xml:space="preserve"> to specify orientation, if do not want to fix orientation, please set as “unspecified”</w:t>
       </w:r>
     </w:p>
     <w:p>
       <w:pPr>
         <w:pStyle w:val="ListParagraph"/>
         <w:spacing w:before="100" w:beforeAutospacing="1" w:after="100" w:afterAutospacing="1"/>
-        <w:ind w:left="795"/>
+        <w:rPr>
+          <w:rFonts w:cs="Arial"/>
+          <w:szCs w:val="24"/>
+        </w:rPr>
+      </w:pPr>
+      <w:proofErr w:type="gramStart"/>
+      <w:r>
+        <w:rPr>
+          <w:rFonts w:cs="Arial"/>
+          <w:szCs w:val="24"/>
+        </w:rPr>
+        <w:t xml:space="preserve">Supports all kind of orientation in </w:t>
+      </w:r>
+      <w:proofErr w:type="spellStart"/>
+      <w:r>
+        <w:rPr>
+          <w:rFonts w:cs="Arial"/>
+          <w:szCs w:val="24"/>
+        </w:rPr>
+        <w:t>ActivityInfo</w:t>
+      </w:r>
+      <w:proofErr w:type="spellEnd"/>
+      <w:r>
+        <w:rPr>
+          <w:rFonts w:cs="Arial"/>
+          <w:szCs w:val="24"/>
+        </w:rPr>
+        <w:t xml:space="preserve"> class.</w:t>
+      </w:r>
+      <w:proofErr w:type="gramEnd"/>
+    </w:p>
+    <w:p>
+      <w:pPr>
+        <w:pStyle w:val="ListParagraph"/>
+        <w:spacing w:before="100" w:beforeAutospacing="1" w:after="100" w:afterAutospacing="1"/>
+        <w:rPr>
+          <w:rFonts w:cs="Arial"/>
+          <w:szCs w:val="24"/>
+        </w:rPr>
+      </w:pPr>
+      <w:proofErr w:type="spellStart"/>
+      <w:r>
+        <w:rPr>
+          <w:rFonts w:cs="Arial"/>
+          <w:szCs w:val="24"/>
+        </w:rPr>
+        <w:t>ActivityOrientation</w:t>
+      </w:r>
+      <w:proofErr w:type="spellEnd"/>
+      <w:r>
+        <w:rPr>
+          <w:rFonts w:cs="Arial"/>
+          <w:szCs w:val="24"/>
+        </w:rPr>
+        <w:t xml:space="preserve"> is present inside DigitalCareConfigManager class.</w:t>
+      </w:r>
+    </w:p>
+    <w:p>
+      <w:pPr>
+        <w:pStyle w:val="ListParagraph"/>
+        <w:spacing w:before="100" w:beforeAutospacing="1" w:after="100" w:afterAutospacing="1"/>
+        <w:rPr>
+          <w:rFonts w:cs="Arial"/>
+          <w:szCs w:val="24"/>
+        </w:rPr>
+      </w:pPr>
+      <w:r>
+        <w:rPr>
+          <w:rFonts w:cs="Arial"/>
+          <w:szCs w:val="24"/>
+        </w:rPr>
+        <w:t>Animation resource id can be passed in as zero if not relevant.</w:t>
+      </w:r>
+    </w:p>
+    <w:p>
+      <w:pPr>
+        <w:pStyle w:val="ListParagraph"/>
+        <w:spacing w:before="100" w:beforeAutospacing="1" w:after="100" w:afterAutospacing="1"/>
         <w:rPr>
           <w:rFonts w:cs="Arial"/>
           <w:szCs w:val="24"/>
@@ -5115,15 +5196,30 @@
         <w:spacing w:before="100" w:beforeAutospacing="1" w:after="100" w:afterAutospacing="1"/>
         <w:rPr>
           <w:rFonts w:cs="Arial"/>
-          <w:szCs w:val="24"/>
-        </w:rPr>
-      </w:pPr>
-      <w:r>
-        <w:rPr>
-          <w:rFonts w:cs="Arial"/>
-          <w:szCs w:val="24"/>
-        </w:rPr>
-        <w:t>invokeDigitalCareAsActivity(</w:t>
+        </w:rPr>
+      </w:pPr>
+      <w:r>
+        <w:rPr>
+          <w:rFonts w:cs="Arial"/>
+          <w:szCs w:val="24"/>
+        </w:rPr>
+        <w:t>invokeDigitalCareAsFragment(</w:t>
+      </w:r>
+      <w:proofErr w:type="spellStart"/>
+      <w:r>
+        <w:rPr>
+          <w:rFonts w:cs="Arial"/>
+          <w:szCs w:val="24"/>
+        </w:rPr>
+        <w:t>FragmentActivity</w:t>
+      </w:r>
+      <w:proofErr w:type="spellEnd"/>
+      <w:r>
+        <w:rPr>
+          <w:rFonts w:cs="Arial"/>
+          <w:szCs w:val="24"/>
+        </w:rPr>
+        <w:t xml:space="preserve"> context, </w:t>
       </w:r>
       <w:r>
         <w:rPr>
@@ -5145,6 +5241,59 @@
           <w:rFonts w:cs="Arial"/>
           <w:szCs w:val="24"/>
         </w:rPr>
+        <w:t>parentContainerId</w:t>
+      </w:r>
+      <w:proofErr w:type="spellEnd"/>
+      <w:r>
+        <w:rPr>
+          <w:rFonts w:cs="Arial"/>
+          <w:szCs w:val="24"/>
+        </w:rPr>
+        <w:t>,</w:t>
+      </w:r>
+      <w:r>
+        <w:rPr>
+          <w:rFonts w:cs="Arial"/>
+          <w:szCs w:val="24"/>
+        </w:rPr>
+        <w:t xml:space="preserve"> ActionBarListener </w:t>
+      </w:r>
+      <w:proofErr w:type="spellStart"/>
+      <w:r>
+        <w:rPr>
+          <w:rFonts w:cs="Arial"/>
+          <w:szCs w:val="24"/>
+        </w:rPr>
+        <w:t>actionBarListener</w:t>
+      </w:r>
+      <w:proofErr w:type="spellEnd"/>
+      <w:r>
+        <w:rPr>
+          <w:rFonts w:cs="Arial"/>
+          <w:szCs w:val="24"/>
+        </w:rPr>
+        <w:t xml:space="preserve">, </w:t>
+      </w:r>
+      <w:r>
+        <w:rPr>
+          <w:rFonts w:cs="Arial"/>
+          <w:szCs w:val="24"/>
+        </w:rPr>
+        <w:t>int</w:t>
+      </w:r>
+      <w:r>
+        <w:rPr>
+          <w:rFonts w:cs="Arial"/>
+          <w:szCs w:val="24"/>
+        </w:rPr>
+        <w:t xml:space="preserve"> </w:t>
+      </w:r>
+      <w:proofErr w:type="spellStart"/>
+      <w:r>
+        <w:rPr>
+          <w:rFonts w:cs="Arial"/>
+          <w:szCs w:val="24"/>
+        </w:rPr>
         <w:t>startAnimResId</w:t>
       </w:r>
       <w:proofErr w:type="spellEnd"/>
@@ -5183,23 +5332,7 @@
           <w:rFonts w:cs="Arial"/>
           <w:szCs w:val="24"/>
         </w:rPr>
-        <w:t xml:space="preserve">, </w:t>
-      </w:r>
-      <w:proofErr w:type="spellStart"/>
-      <w:r>
-        <w:rPr>
-          <w:rFonts w:cs="Arial"/>
-          <w:szCs w:val="24"/>
-        </w:rPr>
-        <w:t>ActivityOrientation</w:t>
-      </w:r>
-      <w:proofErr w:type="spellEnd"/>
-      <w:r>
-        <w:rPr>
-          <w:rFonts w:cs="Arial"/>
-          <w:szCs w:val="24"/>
-        </w:rPr>
-        <w:t xml:space="preserve"> orientation)</w:t>
+        <w:t>)</w:t>
       </w:r>
     </w:p>
     <w:p>
@@ -5211,38 +5344,6 @@
           <w:szCs w:val="24"/>
         </w:rPr>
       </w:pPr>
-      <w:proofErr w:type="spellStart"/>
-      <w:r>
-        <w:rPr>
-          <w:rFonts w:cs="Arial"/>
-          <w:szCs w:val="24"/>
-        </w:rPr>
-        <w:t>ActivityOrientation</w:t>
-      </w:r>
-      <w:proofErr w:type="spellEnd"/>
-      <w:r>
-        <w:rPr>
-          <w:rFonts w:cs="Arial"/>
-          <w:szCs w:val="24"/>
-        </w:rPr>
-        <w:t xml:space="preserve"> is an </w:t>
-      </w:r>
-      <w:proofErr w:type="spellStart"/>
-      <w:r>
-        <w:rPr>
-          <w:rFonts w:cs="Arial"/>
-          <w:szCs w:val="24"/>
-        </w:rPr>
-        <w:t>enum</w:t>
-      </w:r>
-      <w:proofErr w:type="spellEnd"/>
-      <w:r>
-        <w:rPr>
-          <w:rFonts w:cs="Arial"/>
-          <w:szCs w:val="24"/>
-        </w:rPr>
-        <w:t xml:space="preserve"> to specify orientation, if do not want to fix orientation, please set as “unspecified”</w:t>
-      </w:r>
     </w:p>
     <w:p>
       <w:pPr>
@@ -5253,31 +5354,13 @@
           <w:szCs w:val="24"/>
         </w:rPr>
       </w:pPr>
-      <w:proofErr w:type="gramStart"/>
-      <w:r>
-        <w:rPr>
-          <w:rFonts w:cs="Arial"/>
-          <w:szCs w:val="24"/>
-        </w:rPr>
-        <w:t xml:space="preserve">Supports all kind of orientation in </w:t>
-      </w:r>
-      <w:proofErr w:type="spellStart"/>
-      <w:r>
-        <w:rPr>
-          <w:rFonts w:cs="Arial"/>
-          <w:szCs w:val="24"/>
-        </w:rPr>
-        <w:t>ActivityInfo</w:t>
-      </w:r>
-      <w:proofErr w:type="spellEnd"/>
-      <w:r>
-        <w:rPr>
-          <w:rFonts w:cs="Arial"/>
-          <w:szCs w:val="24"/>
-        </w:rPr>
-        <w:t xml:space="preserve"> class.</w:t>
-      </w:r>
-      <w:proofErr w:type="gramEnd"/>
+      <w:r>
+        <w:rPr>
+          <w:rFonts w:cs="Arial"/>
+          <w:szCs w:val="24"/>
+        </w:rPr>
+        <w:t>Animation resource id can be passed in as zero if not relevant.</w:t>
+      </w:r>
     </w:p>
     <w:p>
       <w:pPr>
@@ -5288,13 +5371,27 @@
           <w:szCs w:val="24"/>
         </w:rPr>
       </w:pPr>
+      <w:r>
+        <w:rPr>
+          <w:rFonts w:cs="Arial"/>
+          <w:szCs w:val="24"/>
+        </w:rPr>
+        <w:t>ActionBarListener</w:t>
+      </w:r>
+      <w:r>
+        <w:rPr>
+          <w:rFonts w:cs="Arial"/>
+          <w:szCs w:val="24"/>
+        </w:rPr>
+        <w:t xml:space="preserve"> is present in “</w:t>
+      </w:r>
       <w:proofErr w:type="spellStart"/>
       <w:r>
         <w:rPr>
           <w:rFonts w:cs="Arial"/>
           <w:szCs w:val="24"/>
         </w:rPr>
-        <w:t>ActivityOrientation</w:t>
+        <w:t>com.philips.cdp.digitalcare.listeners</w:t>
       </w:r>
       <w:proofErr w:type="spellEnd"/>
       <w:r>
@@ -5302,7 +5399,7 @@
           <w:rFonts w:cs="Arial"/>
           <w:szCs w:val="24"/>
         </w:rPr>
-        <w:t xml:space="preserve"> is present inside DigitalCareConfigManager class.</w:t>
+        <w:t>”</w:t>
       </w:r>
     </w:p>
     <w:p>
@@ -5314,13 +5411,6 @@
           <w:szCs w:val="24"/>
         </w:rPr>
       </w:pPr>
-      <w:r>
-        <w:rPr>
-          <w:rFonts w:cs="Arial"/>
-          <w:szCs w:val="24"/>
-        </w:rPr>
-        <w:t>Animation resource id can be passed in as zero if not relevant.</w:t>
-      </w:r>
     </w:p>
     <w:p>
       <w:pPr>
@@ -5328,158 +5418,39 @@
         <w:spacing w:before="100" w:beforeAutospacing="1" w:after="100" w:afterAutospacing="1"/>
         <w:rPr>
           <w:rFonts w:cs="Arial"/>
-          <w:szCs w:val="24"/>
-        </w:rPr>
-      </w:pPr>
-    </w:p>
-    <w:p>
-      <w:pPr>
-        <w:pStyle w:val="ListParagraph"/>
-        <w:numPr>
-          <w:ilvl w:val="0"/>
-          <w:numId w:val="16"/>
-        </w:numPr>
-        <w:spacing w:before="100" w:beforeAutospacing="1" w:after="100" w:afterAutospacing="1"/>
-        <w:rPr>
-          <w:rFonts w:cs="Arial"/>
-        </w:rPr>
-      </w:pPr>
-      <w:r>
-        <w:rPr>
-          <w:rFonts w:cs="Arial"/>
-          <w:szCs w:val="24"/>
-        </w:rPr>
-        <w:t>invokeDigitalCareAsFragment(</w:t>
-      </w:r>
-      <w:proofErr w:type="spellStart"/>
-      <w:r>
-        <w:rPr>
-          <w:rFonts w:cs="Arial"/>
-          <w:szCs w:val="24"/>
-        </w:rPr>
-        <w:t>FragmentActivity</w:t>
-      </w:r>
-      <w:proofErr w:type="spellEnd"/>
-      <w:r>
-        <w:rPr>
-          <w:rFonts w:cs="Arial"/>
-          <w:szCs w:val="24"/>
-        </w:rPr>
-        <w:t xml:space="preserve"> context, </w:t>
-      </w:r>
-      <w:r>
-        <w:rPr>
-          <w:rFonts w:cs="Arial"/>
-          <w:szCs w:val="24"/>
-        </w:rPr>
-        <w:t>int</w:t>
-      </w:r>
-      <w:r>
-        <w:rPr>
-          <w:rFonts w:cs="Arial"/>
-          <w:szCs w:val="24"/>
-        </w:rPr>
-        <w:t xml:space="preserve"> </w:t>
-      </w:r>
-      <w:proofErr w:type="spellStart"/>
-      <w:r>
-        <w:rPr>
-          <w:rFonts w:cs="Arial"/>
-          <w:szCs w:val="24"/>
-        </w:rPr>
-        <w:t>parentContainerId</w:t>
-      </w:r>
-      <w:proofErr w:type="spellEnd"/>
-      <w:r>
-        <w:rPr>
-          <w:rFonts w:cs="Arial"/>
-          <w:szCs w:val="24"/>
-        </w:rPr>
-        <w:t>,</w:t>
-      </w:r>
-      <w:r>
-        <w:rPr>
-          <w:rFonts w:cs="Arial"/>
-          <w:szCs w:val="24"/>
-        </w:rPr>
-        <w:t xml:space="preserve"> ActionBarListener </w:t>
-      </w:r>
-      <w:proofErr w:type="spellStart"/>
-      <w:r>
-        <w:rPr>
-          <w:rFonts w:cs="Arial"/>
-          <w:szCs w:val="24"/>
-        </w:rPr>
-        <w:t>actionBarListener</w:t>
-      </w:r>
-      <w:proofErr w:type="spellEnd"/>
-      <w:r>
-        <w:rPr>
-          <w:rFonts w:cs="Arial"/>
-          <w:szCs w:val="24"/>
-        </w:rPr>
-        <w:t xml:space="preserve">, </w:t>
-      </w:r>
-      <w:r>
-        <w:rPr>
-          <w:rFonts w:cs="Arial"/>
-          <w:szCs w:val="24"/>
-        </w:rPr>
-        <w:t>int</w:t>
-      </w:r>
-      <w:r>
-        <w:rPr>
-          <w:rFonts w:cs="Arial"/>
-          <w:szCs w:val="24"/>
-        </w:rPr>
-        <w:t xml:space="preserve"> </w:t>
-      </w:r>
-      <w:proofErr w:type="spellStart"/>
-      <w:r>
-        <w:rPr>
-          <w:rFonts w:cs="Arial"/>
-          <w:szCs w:val="24"/>
-        </w:rPr>
-        <w:t>startAnimResId</w:t>
-      </w:r>
-      <w:proofErr w:type="spellEnd"/>
-      <w:r>
-        <w:rPr>
-          <w:rFonts w:cs="Arial"/>
-          <w:szCs w:val="24"/>
-        </w:rPr>
-        <w:t xml:space="preserve">, </w:t>
-      </w:r>
-      <w:r>
-        <w:rPr>
-          <w:rFonts w:cs="Arial"/>
-          <w:szCs w:val="24"/>
-        </w:rPr>
-        <w:t>int</w:t>
-      </w:r>
-      <w:r>
-        <w:rPr>
-          <w:rFonts w:cs="Arial"/>
-          <w:szCs w:val="24"/>
-        </w:rPr>
-        <w:t xml:space="preserve"> </w:t>
-      </w:r>
-      <w:proofErr w:type="spellStart"/>
-      <w:r>
-        <w:rPr>
-          <w:rFonts w:cs="Arial"/>
-          <w:szCs w:val="24"/>
-        </w:rPr>
-        <w:t>endAnimResId</w:t>
-      </w:r>
-      <w:proofErr w:type="spellEnd"/>
-      <w:r>
-        <w:rPr>
-          <w:rFonts w:cs="Arial"/>
-          <w:szCs w:val="24"/>
-        </w:rPr>
-        <w:t>)</w:t>
-      </w:r>
+          <w:b/>
+        </w:rPr>
+      </w:pPr>
+      <w:r>
+        <w:rPr>
+          <w:rFonts w:cs="Arial"/>
+          <w:b/>
+          <w:szCs w:val="24"/>
+        </w:rPr>
+        <w:t>Please follow the order of initialization as per document or sample app.</w:t>
+      </w:r>
+    </w:p>
+    <w:p>
+      <w:pPr>
+        <w:pStyle w:val="Heading2"/>
+        <w:rPr>
+          <w:rFonts w:cs="Arial"/>
+        </w:rPr>
+      </w:pPr>
+      <w:bookmarkStart w:id="28" w:name="_Toc431479244"/>
+      <w:r>
+        <w:rPr>
+          <w:rFonts w:cs="Arial"/>
+        </w:rPr>
+        <w:t xml:space="preserve">Android Manifest </w:t>
+      </w:r>
+      <w:r>
+        <w:rPr>
+          <w:rFonts w:cs="Arial"/>
+        </w:rPr>
+        <w:t>changes</w:t>
+      </w:r>
+      <w:bookmarkEnd w:id="28"/>
     </w:p>
     <w:p>
       <w:pPr>
@@ -5490,6 +5461,87 @@
           <w:szCs w:val="24"/>
         </w:rPr>
       </w:pPr>
+      <w:r>
+        <w:rPr>
+          <w:rFonts w:cs="Arial"/>
+          <w:szCs w:val="24"/>
+        </w:rPr>
+        <w:t xml:space="preserve">Application </w:t>
+      </w:r>
+      <w:r>
+        <w:rPr>
+          <w:rFonts w:cs="Arial"/>
+          <w:szCs w:val="24"/>
+        </w:rPr>
+        <w:t xml:space="preserve">need to copy </w:t>
+      </w:r>
+      <w:r>
+        <w:rPr>
+          <w:rFonts w:cs="Arial"/>
+          <w:szCs w:val="24"/>
+        </w:rPr>
+        <w:t xml:space="preserve">below </w:t>
+      </w:r>
+      <w:r>
+        <w:rPr>
+          <w:rFonts w:cs="Arial"/>
+          <w:szCs w:val="24"/>
+        </w:rPr>
+        <w:t xml:space="preserve">google map related </w:t>
+      </w:r>
+      <w:proofErr w:type="gramStart"/>
+      <w:r>
+        <w:rPr>
+          <w:rFonts w:cs="Arial"/>
+          <w:szCs w:val="24"/>
+        </w:rPr>
+        <w:t>meta</w:t>
+      </w:r>
+      <w:proofErr w:type="gramEnd"/>
+      <w:r>
+        <w:rPr>
+          <w:rFonts w:cs="Arial"/>
+          <w:szCs w:val="24"/>
+        </w:rPr>
+        <w:t xml:space="preserve"> data information in app’s manifest file and provide </w:t>
+      </w:r>
+      <w:r>
+        <w:rPr>
+          <w:rFonts w:cs="Arial"/>
+          <w:szCs w:val="24"/>
+        </w:rPr>
+        <w:t xml:space="preserve">new </w:t>
+      </w:r>
+      <w:proofErr w:type="spellStart"/>
+      <w:r>
+        <w:rPr>
+          <w:rFonts w:cs="Arial"/>
+          <w:szCs w:val="24"/>
+        </w:rPr>
+        <w:t>sha</w:t>
+      </w:r>
+      <w:proofErr w:type="spellEnd"/>
+      <w:r>
+        <w:rPr>
+          <w:rFonts w:cs="Arial"/>
+          <w:szCs w:val="24"/>
+        </w:rPr>
+        <w:t xml:space="preserve"> key</w:t>
+      </w:r>
+      <w:r>
+        <w:rPr>
+          <w:rFonts w:cs="Arial"/>
+          <w:szCs w:val="24"/>
+        </w:rPr>
+        <w:t xml:space="preserve"> for rendering Philips service centers on google map</w:t>
+      </w:r>
+      <w:r>
+        <w:rPr>
+          <w:rFonts w:cs="Arial"/>
+          <w:szCs w:val="24"/>
+        </w:rPr>
+        <w:t>.</w:t>
+      </w:r>
     </w:p>
     <w:p>
       <w:pPr>
@@ -5497,15 +5549,15 @@
         <w:spacing w:before="100" w:beforeAutospacing="1" w:after="100" w:afterAutospacing="1"/>
         <w:rPr>
           <w:rFonts w:cs="Arial"/>
-          <w:szCs w:val="24"/>
-        </w:rPr>
-      </w:pPr>
-      <w:r>
-        <w:rPr>
-          <w:rFonts w:cs="Arial"/>
-          <w:szCs w:val="24"/>
-        </w:rPr>
-        <w:t>Animation resource id can be passed in as zero if not relevant.</w:t>
+          <w:sz w:val="20"/>
+        </w:rPr>
+      </w:pPr>
+      <w:r>
+        <w:rPr>
+          <w:rFonts w:cs="Arial"/>
+          <w:sz w:val="20"/>
+        </w:rPr>
+        <w:t>&lt;meta-data</w:t>
       </w:r>
     </w:p>
     <w:p>
@@ -5514,38 +5566,31 @@
         <w:spacing w:before="100" w:beforeAutospacing="1" w:after="100" w:afterAutospacing="1"/>
         <w:rPr>
           <w:rFonts w:cs="Arial"/>
-          <w:szCs w:val="24"/>
-        </w:rPr>
-      </w:pPr>
-      <w:r>
-        <w:rPr>
-          <w:rFonts w:cs="Arial"/>
-          <w:szCs w:val="24"/>
-        </w:rPr>
-        <w:t>ActionBarListener</w:t>
-      </w:r>
-      <w:r>
-        <w:rPr>
-          <w:rFonts w:cs="Arial"/>
-          <w:szCs w:val="24"/>
-        </w:rPr>
-        <w:t xml:space="preserve"> is present in “</w:t>
-      </w:r>
-      <w:proofErr w:type="spellStart"/>
-      <w:r>
-        <w:rPr>
-          <w:rFonts w:cs="Arial"/>
-          <w:szCs w:val="24"/>
-        </w:rPr>
-        <w:t>com.philips.cdp.digitalcare.listeners</w:t>
-      </w:r>
-      <w:proofErr w:type="spellEnd"/>
-      <w:r>
-        <w:rPr>
-          <w:rFonts w:cs="Arial"/>
-          <w:szCs w:val="24"/>
-        </w:rPr>
-        <w:t>”</w:t>
+          <w:sz w:val="20"/>
+        </w:rPr>
+      </w:pPr>
+      <w:r>
+        <w:rPr>
+          <w:rFonts w:cs="Arial"/>
+          <w:sz w:val="20"/>
+        </w:rPr>
+        <w:t xml:space="preserve">  </w:t>
+      </w:r>
+      <w:proofErr w:type="gramStart"/>
+      <w:r>
+        <w:rPr>
+          <w:rFonts w:cs="Arial"/>
+          <w:sz w:val="20"/>
+        </w:rPr>
+        <w:t>android:</w:t>
+      </w:r>
+      <w:proofErr w:type="gramEnd"/>
+      <w:r>
+        <w:rPr>
+          <w:rFonts w:cs="Arial"/>
+          <w:sz w:val="20"/>
+        </w:rPr>
+        <w:t>name="com.google.android.gms.version"</w:t>
       </w:r>
     </w:p>
     <w:p>
@@ -5554,147 +5599,6 @@
         <w:spacing w:before="100" w:beforeAutospacing="1" w:after="100" w:afterAutospacing="1"/>
         <w:rPr>
           <w:rFonts w:cs="Arial"/>
-          <w:szCs w:val="24"/>
-        </w:rPr>
-      </w:pPr>
-    </w:p>
-    <w:p>
-      <w:pPr>
-        <w:pStyle w:val="ListParagraph"/>
-        <w:spacing w:before="100" w:beforeAutospacing="1" w:after="100" w:afterAutospacing="1"/>
-        <w:rPr>
-          <w:rFonts w:cs="Arial"/>
-          <w:b/>
-        </w:rPr>
-      </w:pPr>
-      <w:r>
-        <w:rPr>
-          <w:rFonts w:cs="Arial"/>
-          <w:b/>
-          <w:szCs w:val="24"/>
-        </w:rPr>
-        <w:t>Please follow the order of initialization as per document or sample app.</w:t>
-      </w:r>
-    </w:p>
-    <w:p>
-      <w:pPr>
-        <w:pStyle w:val="Heading2"/>
-        <w:rPr>
-          <w:rFonts w:cs="Arial"/>
-        </w:rPr>
-      </w:pPr>
-      <w:bookmarkStart w:id="28" w:name="_Toc431479244"/>
-      <w:r>
-        <w:rPr>
-          <w:rFonts w:cs="Arial"/>
-        </w:rPr>
-        <w:t xml:space="preserve">Android Manifest </w:t>
-      </w:r>
-      <w:r>
-        <w:rPr>
-          <w:rFonts w:cs="Arial"/>
-        </w:rPr>
-        <w:t>changes</w:t>
-      </w:r>
-      <w:bookmarkEnd w:id="28"/>
-    </w:p>
-    <w:p>
-      <w:pPr>
-        <w:pStyle w:val="ListParagraph"/>
-        <w:spacing w:before="100" w:beforeAutospacing="1" w:after="100" w:afterAutospacing="1"/>
-        <w:rPr>
-          <w:rFonts w:cs="Arial"/>
-          <w:szCs w:val="24"/>
-        </w:rPr>
-      </w:pPr>
-      <w:r>
-        <w:rPr>
-          <w:rFonts w:cs="Arial"/>
-          <w:szCs w:val="24"/>
-        </w:rPr>
-        <w:t xml:space="preserve">Application </w:t>
-      </w:r>
-      <w:r>
-        <w:rPr>
-          <w:rFonts w:cs="Arial"/>
-          <w:szCs w:val="24"/>
-        </w:rPr>
-        <w:t xml:space="preserve">need to copy </w:t>
-      </w:r>
-      <w:r>
-        <w:rPr>
-          <w:rFonts w:cs="Arial"/>
-          <w:szCs w:val="24"/>
-        </w:rPr>
-        <w:t xml:space="preserve">below </w:t>
-      </w:r>
-      <w:r>
-        <w:rPr>
-          <w:rFonts w:cs="Arial"/>
-          <w:szCs w:val="24"/>
-        </w:rPr>
-        <w:t xml:space="preserve">google map related </w:t>
-      </w:r>
-      <w:proofErr w:type="gramStart"/>
-      <w:r>
-        <w:rPr>
-          <w:rFonts w:cs="Arial"/>
-          <w:szCs w:val="24"/>
-        </w:rPr>
-        <w:t>meta</w:t>
-      </w:r>
-      <w:proofErr w:type="gramEnd"/>
-      <w:r>
-        <w:rPr>
-          <w:rFonts w:cs="Arial"/>
-          <w:szCs w:val="24"/>
-        </w:rPr>
-        <w:t xml:space="preserve"> data information in app’s manifest file and provide </w:t>
-      </w:r>
-      <w:r>
-        <w:rPr>
-          <w:rFonts w:cs="Arial"/>
-          <w:szCs w:val="24"/>
-        </w:rPr>
-        <w:t xml:space="preserve">new </w:t>
-      </w:r>
-      <w:proofErr w:type="spellStart"/>
-      <w:r>
-        <w:rPr>
-          <w:rFonts w:cs="Arial"/>
-          <w:szCs w:val="24"/>
-        </w:rPr>
-        <w:t>sha</w:t>
-      </w:r>
-      <w:proofErr w:type="spellEnd"/>
-      <w:r>
-        <w:rPr>
-          <w:rFonts w:cs="Arial"/>
-          <w:szCs w:val="24"/>
-        </w:rPr>
-        <w:t xml:space="preserve"> key</w:t>
-      </w:r>
-      <w:r>
-        <w:rPr>
-          <w:rFonts w:cs="Arial"/>
-          <w:szCs w:val="24"/>
-        </w:rPr>
-        <w:t xml:space="preserve"> for rendering Philips service centers on google map</w:t>
-      </w:r>
-      <w:r>
-        <w:rPr>
-          <w:rFonts w:cs="Arial"/>
-          <w:szCs w:val="24"/>
-        </w:rPr>
-        <w:t>.</w:t>
-      </w:r>
-    </w:p>
-    <w:p>
-      <w:pPr>
-        <w:pStyle w:val="ListParagraph"/>
-        <w:spacing w:before="100" w:beforeAutospacing="1" w:after="100" w:afterAutospacing="1"/>
-        <w:rPr>
-          <w:rFonts w:cs="Arial"/>
           <w:sz w:val="20"/>
         </w:rPr>
       </w:pPr>
@@ -5703,13 +5607,12 @@
           <w:rFonts w:cs="Arial"/>
           <w:sz w:val="20"/>
         </w:rPr>
-        <w:t>&lt;meta-data</w:t>
-      </w:r>
-    </w:p>
-    <w:p>
-      <w:pPr>
-        <w:pStyle w:val="ListParagraph"/>
-        <w:spacing w:before="100" w:beforeAutospacing="1" w:after="100" w:afterAutospacing="1"/>
+        <w:t xml:space="preserve">  android:value="@integer/google_play_services_version" /&gt;</w:t>
+      </w:r>
+    </w:p>
+    <w:p>
+      <w:pPr>
+        <w:ind w:left="720"/>
         <w:rPr>
           <w:rFonts w:cs="Arial"/>
           <w:sz w:val="20"/>
@@ -5721,55 +5624,6 @@
           <w:sz w:val="20"/>
         </w:rPr>
         <w:lastRenderedPageBreak/>
-        <w:t xml:space="preserve">  </w:t>
-      </w:r>
-      <w:proofErr w:type="gramStart"/>
-      <w:r>
-        <w:rPr>
-          <w:rFonts w:cs="Arial"/>
-          <w:sz w:val="20"/>
-        </w:rPr>
-        <w:t>android:</w:t>
-      </w:r>
-      <w:proofErr w:type="gramEnd"/>
-      <w:r>
-        <w:rPr>
-          <w:rFonts w:cs="Arial"/>
-          <w:sz w:val="20"/>
-        </w:rPr>
-        <w:t>name="com.google.android.gms.version"</w:t>
-      </w:r>
-    </w:p>
-    <w:p>
-      <w:pPr>
-        <w:pStyle w:val="ListParagraph"/>
-        <w:spacing w:before="100" w:beforeAutospacing="1" w:after="100" w:afterAutospacing="1"/>
-        <w:rPr>
-          <w:rFonts w:cs="Arial"/>
-          <w:sz w:val="20"/>
-        </w:rPr>
-      </w:pPr>
-      <w:r>
-        <w:rPr>
-          <w:rFonts w:cs="Arial"/>
-          <w:sz w:val="20"/>
-        </w:rPr>
-        <w:t xml:space="preserve">  android:value="@integer/google_play_services_version" /&gt;</w:t>
-      </w:r>
-    </w:p>
-    <w:p>
-      <w:pPr>
-        <w:ind w:left="720"/>
-        <w:rPr>
-          <w:rFonts w:cs="Arial"/>
-          <w:sz w:val="20"/>
-        </w:rPr>
-      </w:pPr>
-      <w:r>
-        <w:rPr>
-          <w:rFonts w:cs="Arial"/>
-          <w:sz w:val="20"/>
-        </w:rPr>
         <w:t>&lt;</w:t>
       </w:r>
       <w:r>
@@ -9656,7 +9510,7 @@
       </w:pPr>
       <w:bookmarkStart w:id="34" w:name="_Toc431479249"/>
       <w:bookmarkStart w:id="35" w:name="_Toc297311305"/>
-      <w:bookmarkEnd w:id="27"/>
+      <w:bookmarkEnd w:id="26"/>
       <w:r>
         <w:rPr>
           <w:rFonts w:cs="Arial"/>
@@ -10543,7 +10397,7 @@
         <w:noProof/>
         <w:sz w:val="20"/>
       </w:rPr>
-      <w:t>4</w:t>
+      <w:t>5</w:t>
     </w:r>
     <w:r>
       <w:rPr>
@@ -16151,7 +16005,7 @@
 </file>
 
 <file path=customXml/itemProps1.xml><?xml version="1.0" encoding="utf-8"?>
-<ds:datastoreItem xmlns:ds="http://schemas.openxmlformats.org/officeDocument/2006/customXml" ds:itemID="{63E4686F-14F0-457B-92F1-D7E0CDC6FD55}">
+<ds:datastoreItem xmlns:ds="http://schemas.openxmlformats.org/officeDocument/2006/customXml" ds:itemID="{56A8BCDB-683A-4717-9521-DCB98C936D64}">
   <ds:schemaRefs>
     <ds:schemaRef ds:uri="http://schemas.openxmlformats.org/officeDocument/2006/bibliography"/>
   </ds:schemaRefs>

</xml_diff>